<commit_message>
doc: Updated Requirements and Test Plan documents
</commit_message>
<xml_diff>
--- a/docs/Project Requirements.docx
+++ b/docs/Project Requirements.docx
@@ -5,13 +5,6 @@
     <w:p>
       <w:pPr>
         <w:pStyle w:val="Heading1"/>
-      </w:pPr>
-      <w:r>
-        <w:t>Requirements Analysis – coPlay Distributed System</w:t>
-      </w:r>
-    </w:p>
-    <w:p>
-      <w:pPr>
         <w:rPr>
           <w:rFonts w:ascii="Calibri" w:hAnsi="Calibri" w:cs="Calibri"/>
         </w:rPr>
@@ -20,20 +13,26 @@
         <w:rPr>
           <w:rFonts w:ascii="Calibri" w:hAnsi="Calibri" w:cs="Calibri"/>
         </w:rPr>
-        <w:t>This document presents the requirement analysis for the coPlay distributed system project. It includes functional and non-functional requirements for two scenarios: (1) a large organisation with 100 users, and (2) an internet-scale application with 1 billion users. This analysis will also be a guide for design and testing phases.</w:t>
+        <w:t xml:space="preserve">Requirements Specification – </w:t>
+      </w:r>
+      <w:proofErr w:type="spellStart"/>
+      <w:r>
+        <w:rPr>
+          <w:rFonts w:ascii="Calibri" w:hAnsi="Calibri" w:cs="Calibri"/>
+        </w:rPr>
+        <w:t>coPlay</w:t>
+      </w:r>
+      <w:proofErr w:type="spellEnd"/>
+      <w:r>
+        <w:rPr>
+          <w:rFonts w:ascii="Calibri" w:hAnsi="Calibri" w:cs="Calibri"/>
+        </w:rPr>
+        <w:t xml:space="preserve"> </w:t>
       </w:r>
     </w:p>
     <w:p>
       <w:pPr>
         <w:pStyle w:val="Heading2"/>
-      </w:pPr>
-      <w:r>
-        <w:t>1. Functional Requirements</w:t>
-      </w:r>
-    </w:p>
-    <w:p>
-      <w:pPr>
-        <w:pStyle w:val="ListBullet"/>
         <w:rPr>
           <w:rFonts w:ascii="Calibri" w:hAnsi="Calibri" w:cs="Calibri"/>
         </w:rPr>
@@ -42,12 +41,74 @@
         <w:rPr>
           <w:rFonts w:ascii="Calibri" w:hAnsi="Calibri" w:cs="Calibri"/>
         </w:rPr>
-        <w:t>Users must be able to send and receive real-time chat messages.</w:t>
-      </w:r>
-    </w:p>
-    <w:p>
-      <w:pPr>
-        <w:pStyle w:val="ListBullet"/>
+        <w:t>1. Introduction</w:t>
+      </w:r>
+    </w:p>
+    <w:p>
+      <w:pPr>
+        <w:rPr>
+          <w:rFonts w:ascii="Calibri" w:eastAsiaTheme="majorEastAsia" w:hAnsi="Calibri" w:cs="Calibri"/>
+          <w:sz w:val="24"/>
+          <w:szCs w:val="24"/>
+        </w:rPr>
+      </w:pPr>
+      <w:r>
+        <w:rPr>
+          <w:rFonts w:ascii="Calibri" w:eastAsiaTheme="majorEastAsia" w:hAnsi="Calibri" w:cs="Calibri"/>
+          <w:sz w:val="24"/>
+          <w:szCs w:val="24"/>
+        </w:rPr>
+        <w:t xml:space="preserve">This document describes what the </w:t>
+      </w:r>
+      <w:proofErr w:type="spellStart"/>
+      <w:r>
+        <w:rPr>
+          <w:rFonts w:ascii="Calibri" w:eastAsiaTheme="majorEastAsia" w:hAnsi="Calibri" w:cs="Calibri"/>
+          <w:sz w:val="24"/>
+          <w:szCs w:val="24"/>
+        </w:rPr>
+        <w:t>coPlay</w:t>
+      </w:r>
+      <w:proofErr w:type="spellEnd"/>
+      <w:r>
+        <w:rPr>
+          <w:rFonts w:ascii="Calibri" w:eastAsiaTheme="majorEastAsia" w:hAnsi="Calibri" w:cs="Calibri"/>
+          <w:sz w:val="24"/>
+          <w:szCs w:val="24"/>
+        </w:rPr>
+        <w:t xml:space="preserve"> system should do. It includes details for two types of use cases: 1.1 an internal system for 100 users in an </w:t>
+      </w:r>
+      <w:proofErr w:type="spellStart"/>
+      <w:r>
+        <w:rPr>
+          <w:rFonts w:ascii="Calibri" w:eastAsiaTheme="majorEastAsia" w:hAnsi="Calibri" w:cs="Calibri"/>
+          <w:sz w:val="24"/>
+          <w:szCs w:val="24"/>
+        </w:rPr>
+        <w:t>organisation</w:t>
+      </w:r>
+      <w:proofErr w:type="spellEnd"/>
+      <w:r>
+        <w:rPr>
+          <w:rFonts w:ascii="Calibri" w:eastAsiaTheme="majorEastAsia" w:hAnsi="Calibri" w:cs="Calibri"/>
+          <w:sz w:val="24"/>
+          <w:szCs w:val="24"/>
+        </w:rPr>
+        <w:t>, and 1.2 a large-scale version that supports up to 1 billion users. These requirements will help guide how the system is designed, built, and tested.</w:t>
+      </w:r>
+    </w:p>
+    <w:p>
+      <w:pPr>
+        <w:rPr>
+          <w:rFonts w:ascii="Calibri" w:eastAsiaTheme="majorEastAsia" w:hAnsi="Calibri" w:cs="Calibri"/>
+          <w:sz w:val="24"/>
+          <w:szCs w:val="24"/>
+        </w:rPr>
+      </w:pPr>
+    </w:p>
+    <w:p>
+      <w:pPr>
+        <w:pStyle w:val="Heading2"/>
         <w:rPr>
           <w:rFonts w:ascii="Calibri" w:hAnsi="Calibri" w:cs="Calibri"/>
         </w:rPr>
@@ -56,90 +117,1055 @@
         <w:rPr>
           <w:rFonts w:ascii="Calibri" w:hAnsi="Calibri" w:cs="Calibri"/>
         </w:rPr>
-        <w:t>Users must be able to interact with a Tower of Hanoi game interface (e.g. clicking towers).</w:t>
-      </w:r>
-    </w:p>
-    <w:p>
-      <w:pPr>
-        <w:pStyle w:val="ListBullet"/>
+        <w:t>2. Functional Requirements</w:t>
+      </w:r>
+    </w:p>
+    <w:p>
+      <w:pPr>
+        <w:rPr>
+          <w:rFonts w:ascii="Calibri" w:eastAsiaTheme="majorEastAsia" w:hAnsi="Calibri" w:cs="Calibri"/>
+          <w:sz w:val="24"/>
+          <w:szCs w:val="24"/>
+        </w:rPr>
+      </w:pPr>
+      <w:r>
+        <w:rPr>
+          <w:rFonts w:ascii="Calibri" w:eastAsiaTheme="majorEastAsia" w:hAnsi="Calibri" w:cs="Calibri"/>
+          <w:sz w:val="24"/>
+          <w:szCs w:val="24"/>
+        </w:rPr>
+        <w:t>These are the core features that must be supported by the system:</w:t>
+      </w:r>
+    </w:p>
+    <w:p>
+      <w:pPr>
+        <w:rPr>
+          <w:rFonts w:ascii="Calibri" w:eastAsiaTheme="majorEastAsia" w:hAnsi="Calibri" w:cs="Calibri"/>
+          <w:sz w:val="24"/>
+          <w:szCs w:val="24"/>
+        </w:rPr>
+      </w:pPr>
+      <w:r>
+        <w:rPr>
+          <w:rFonts w:ascii="Calibri" w:eastAsiaTheme="majorEastAsia" w:hAnsi="Calibri" w:cs="Calibri"/>
+          <w:b/>
+          <w:bCs/>
+          <w:sz w:val="24"/>
+          <w:szCs w:val="24"/>
+        </w:rPr>
+        <w:t>FR-1</w:t>
+      </w:r>
+      <w:r>
+        <w:rPr>
+          <w:rFonts w:ascii="Calibri" w:eastAsiaTheme="majorEastAsia" w:hAnsi="Calibri" w:cs="Calibri"/>
+          <w:sz w:val="24"/>
+          <w:szCs w:val="24"/>
+        </w:rPr>
+        <w:t>: Users can send chat messages using the POST /message endpoint.</w:t>
+      </w:r>
+    </w:p>
+    <w:p>
+      <w:pPr>
+        <w:rPr>
+          <w:rFonts w:ascii="Calibri" w:eastAsiaTheme="majorEastAsia" w:hAnsi="Calibri" w:cs="Calibri"/>
+          <w:sz w:val="24"/>
+          <w:szCs w:val="24"/>
+        </w:rPr>
+      </w:pPr>
+      <w:r>
+        <w:rPr>
+          <w:rFonts w:ascii="Calibri" w:eastAsiaTheme="majorEastAsia" w:hAnsi="Calibri" w:cs="Calibri"/>
+          <w:b/>
+          <w:bCs/>
+          <w:sz w:val="24"/>
+          <w:szCs w:val="24"/>
+        </w:rPr>
+        <w:t>FR-2:</w:t>
+      </w:r>
+      <w:r>
+        <w:rPr>
+          <w:rFonts w:ascii="Calibri" w:eastAsiaTheme="majorEastAsia" w:hAnsi="Calibri" w:cs="Calibri"/>
+          <w:sz w:val="24"/>
+          <w:szCs w:val="24"/>
+        </w:rPr>
+        <w:t xml:space="preserve"> The system will decode messages from base64 and share them with all connected peers.</w:t>
+      </w:r>
+    </w:p>
+    <w:p>
+      <w:pPr>
+        <w:rPr>
+          <w:rFonts w:ascii="Calibri" w:eastAsiaTheme="majorEastAsia" w:hAnsi="Calibri" w:cs="Calibri"/>
+          <w:sz w:val="24"/>
+          <w:szCs w:val="24"/>
+        </w:rPr>
+      </w:pPr>
+      <w:r>
+        <w:rPr>
+          <w:rFonts w:ascii="Calibri" w:eastAsiaTheme="majorEastAsia" w:hAnsi="Calibri" w:cs="Calibri"/>
+          <w:b/>
+          <w:bCs/>
+          <w:sz w:val="24"/>
+          <w:szCs w:val="24"/>
+        </w:rPr>
+        <w:t>FR-3:</w:t>
+      </w:r>
+      <w:r>
+        <w:rPr>
+          <w:rFonts w:ascii="Calibri" w:eastAsiaTheme="majorEastAsia" w:hAnsi="Calibri" w:cs="Calibri"/>
+          <w:sz w:val="24"/>
+          <w:szCs w:val="24"/>
+        </w:rPr>
+        <w:t xml:space="preserve"> Users can move disks in the Tower of Hanoi game by clicking towers using the GET /</w:t>
+      </w:r>
+      <w:proofErr w:type="spellStart"/>
+      <w:r>
+        <w:rPr>
+          <w:rFonts w:ascii="Calibri" w:eastAsiaTheme="majorEastAsia" w:hAnsi="Calibri" w:cs="Calibri"/>
+          <w:sz w:val="24"/>
+          <w:szCs w:val="24"/>
+        </w:rPr>
+        <w:t>tower</w:t>
+      </w:r>
+      <w:proofErr w:type="gramStart"/>
+      <w:r>
+        <w:rPr>
+          <w:rFonts w:ascii="Calibri" w:eastAsiaTheme="majorEastAsia" w:hAnsi="Calibri" w:cs="Calibri"/>
+          <w:sz w:val="24"/>
+          <w:szCs w:val="24"/>
+        </w:rPr>
+        <w:t>?tower</w:t>
+      </w:r>
+      <w:proofErr w:type="spellEnd"/>
+      <w:proofErr w:type="gramEnd"/>
+      <w:r>
+        <w:rPr>
+          <w:rFonts w:ascii="Calibri" w:eastAsiaTheme="majorEastAsia" w:hAnsi="Calibri" w:cs="Calibri"/>
+          <w:sz w:val="24"/>
+          <w:szCs w:val="24"/>
+        </w:rPr>
+        <w:t>=X endpoint.</w:t>
+      </w:r>
+    </w:p>
+    <w:p>
+      <w:pPr>
+        <w:rPr>
+          <w:rFonts w:ascii="Calibri" w:eastAsiaTheme="majorEastAsia" w:hAnsi="Calibri" w:cs="Calibri"/>
+          <w:sz w:val="24"/>
+          <w:szCs w:val="24"/>
+        </w:rPr>
+      </w:pPr>
+      <w:r>
+        <w:rPr>
+          <w:rFonts w:ascii="Calibri" w:eastAsiaTheme="majorEastAsia" w:hAnsi="Calibri" w:cs="Calibri"/>
+          <w:b/>
+          <w:bCs/>
+          <w:sz w:val="24"/>
+          <w:szCs w:val="24"/>
+        </w:rPr>
+        <w:t>FR-4:</w:t>
+      </w:r>
+      <w:r>
+        <w:rPr>
+          <w:rFonts w:ascii="Calibri" w:eastAsiaTheme="majorEastAsia" w:hAnsi="Calibri" w:cs="Calibri"/>
+          <w:sz w:val="24"/>
+          <w:szCs w:val="24"/>
+        </w:rPr>
+        <w:t xml:space="preserve"> Tower movements are shared with all other </w:t>
+      </w:r>
+      <w:r>
+        <w:rPr>
+          <w:rFonts w:ascii="Calibri" w:eastAsiaTheme="majorEastAsia" w:hAnsi="Calibri" w:cs="Calibri"/>
+          <w:sz w:val="24"/>
+          <w:szCs w:val="24"/>
+        </w:rPr>
+        <w:t>web apps</w:t>
+      </w:r>
+      <w:r>
+        <w:rPr>
+          <w:rFonts w:ascii="Calibri" w:eastAsiaTheme="majorEastAsia" w:hAnsi="Calibri" w:cs="Calibri"/>
+          <w:sz w:val="24"/>
+          <w:szCs w:val="24"/>
+        </w:rPr>
+        <w:t xml:space="preserve"> to keep the game state in sync.</w:t>
+      </w:r>
+    </w:p>
+    <w:p>
+      <w:pPr>
+        <w:rPr>
+          <w:rFonts w:ascii="Calibri" w:eastAsiaTheme="majorEastAsia" w:hAnsi="Calibri" w:cs="Calibri"/>
+          <w:sz w:val="24"/>
+          <w:szCs w:val="24"/>
+        </w:rPr>
+      </w:pPr>
+      <w:r>
+        <w:rPr>
+          <w:rFonts w:ascii="Calibri" w:eastAsiaTheme="majorEastAsia" w:hAnsi="Calibri" w:cs="Calibri"/>
+          <w:b/>
+          <w:bCs/>
+          <w:sz w:val="24"/>
+          <w:szCs w:val="24"/>
+        </w:rPr>
+        <w:t>FR-5:</w:t>
+      </w:r>
+      <w:r>
+        <w:rPr>
+          <w:rFonts w:ascii="Calibri" w:eastAsiaTheme="majorEastAsia" w:hAnsi="Calibri" w:cs="Calibri"/>
+          <w:sz w:val="24"/>
+          <w:szCs w:val="24"/>
+        </w:rPr>
+        <w:t xml:space="preserve"> Clients will poll the /update endpoint regularly to get any new messages.</w:t>
+      </w:r>
+    </w:p>
+    <w:p>
+      <w:pPr>
+        <w:rPr>
+          <w:rFonts w:ascii="Calibri" w:eastAsiaTheme="majorEastAsia" w:hAnsi="Calibri" w:cs="Calibri"/>
+          <w:sz w:val="24"/>
+          <w:szCs w:val="24"/>
+        </w:rPr>
+      </w:pPr>
+      <w:r>
+        <w:rPr>
+          <w:rFonts w:ascii="Calibri" w:eastAsiaTheme="majorEastAsia" w:hAnsi="Calibri" w:cs="Calibri"/>
+          <w:b/>
+          <w:bCs/>
+          <w:sz w:val="24"/>
+          <w:szCs w:val="24"/>
+        </w:rPr>
+        <w:t>FR-6:</w:t>
+      </w:r>
+      <w:r>
+        <w:rPr>
+          <w:rFonts w:ascii="Calibri" w:eastAsiaTheme="majorEastAsia" w:hAnsi="Calibri" w:cs="Calibri"/>
+          <w:sz w:val="24"/>
+          <w:szCs w:val="24"/>
+        </w:rPr>
+        <w:t xml:space="preserve"> Responses from /update will contain messages in JSON format with either a 'message' or 'tower' key.</w:t>
+      </w:r>
+    </w:p>
+    <w:p>
+      <w:pPr>
+        <w:rPr>
+          <w:rFonts w:ascii="Calibri" w:eastAsiaTheme="majorEastAsia" w:hAnsi="Calibri" w:cs="Calibri"/>
+          <w:sz w:val="24"/>
+          <w:szCs w:val="24"/>
+        </w:rPr>
+      </w:pPr>
+      <w:r>
+        <w:rPr>
+          <w:rFonts w:ascii="Calibri" w:eastAsiaTheme="majorEastAsia" w:hAnsi="Calibri" w:cs="Calibri"/>
+          <w:b/>
+          <w:bCs/>
+          <w:sz w:val="24"/>
+          <w:szCs w:val="24"/>
+        </w:rPr>
+        <w:t>FR-7:</w:t>
+      </w:r>
+      <w:r>
+        <w:rPr>
+          <w:rFonts w:ascii="Calibri" w:eastAsiaTheme="majorEastAsia" w:hAnsi="Calibri" w:cs="Calibri"/>
+          <w:sz w:val="24"/>
+          <w:szCs w:val="24"/>
+        </w:rPr>
+        <w:t xml:space="preserve"> All connected browsers should show the same game and chat status.</w:t>
+      </w:r>
+    </w:p>
+    <w:p>
+      <w:pPr>
+        <w:rPr>
+          <w:rFonts w:ascii="Calibri" w:eastAsiaTheme="majorEastAsia" w:hAnsi="Calibri" w:cs="Calibri"/>
+        </w:rPr>
+      </w:pPr>
+      <w:r>
+        <w:rPr>
+          <w:rFonts w:ascii="Calibri" w:eastAsiaTheme="majorEastAsia" w:hAnsi="Calibri" w:cs="Calibri"/>
+          <w:b/>
+          <w:bCs/>
+          <w:sz w:val="24"/>
+          <w:szCs w:val="24"/>
+        </w:rPr>
+        <w:t>FR-8:</w:t>
+      </w:r>
+      <w:r>
+        <w:rPr>
+          <w:rFonts w:ascii="Calibri" w:eastAsiaTheme="majorEastAsia" w:hAnsi="Calibri" w:cs="Calibri"/>
+          <w:sz w:val="24"/>
+          <w:szCs w:val="24"/>
+        </w:rPr>
+        <w:t xml:space="preserve"> The system will support communication between peers using ZMQ first, and Zookeeper in later stages.</w:t>
+      </w:r>
+    </w:p>
+    <w:p>
+      <w:pPr>
+        <w:pStyle w:val="Heading2"/>
         <w:rPr>
           <w:rFonts w:ascii="Calibri" w:hAnsi="Calibri" w:cs="Calibri"/>
         </w:rPr>
       </w:pPr>
-      <w:r>
+    </w:p>
+    <w:p>
+      <w:pPr>
+        <w:pStyle w:val="Heading2"/>
         <w:rPr>
           <w:rFonts w:ascii="Calibri" w:hAnsi="Calibri" w:cs="Calibri"/>
         </w:rPr>
-        <w:t>Each connected peers in the game should receive correctly broadcasted messages.</w:t>
-      </w:r>
-    </w:p>
-    <w:p>
-      <w:pPr>
-        <w:pStyle w:val="ListBullet"/>
+      </w:pPr>
+      <w:r>
         <w:rPr>
           <w:rFonts w:ascii="Calibri" w:hAnsi="Calibri" w:cs="Calibri"/>
         </w:rPr>
-      </w:pPr>
-      <w:r>
+        <w:t>3. Non-Functional Requirements</w:t>
+      </w:r>
+    </w:p>
+    <w:p>
+      <w:pPr>
+        <w:rPr>
+          <w:rFonts w:ascii="Calibri" w:eastAsiaTheme="majorEastAsia" w:hAnsi="Calibri" w:cs="Calibri"/>
+          <w:sz w:val="24"/>
+          <w:szCs w:val="24"/>
+        </w:rPr>
+      </w:pPr>
+      <w:r>
+        <w:rPr>
+          <w:rFonts w:ascii="Calibri" w:eastAsiaTheme="majorEastAsia" w:hAnsi="Calibri" w:cs="Calibri"/>
+          <w:sz w:val="24"/>
+          <w:szCs w:val="24"/>
+        </w:rPr>
+        <w:t>These are quality-related goals and technical expectations for the system:</w:t>
+      </w:r>
+    </w:p>
+    <w:p>
+      <w:pPr>
+        <w:rPr>
+          <w:rFonts w:ascii="Calibri" w:eastAsiaTheme="majorEastAsia" w:hAnsi="Calibri" w:cs="Calibri"/>
+          <w:sz w:val="24"/>
+          <w:szCs w:val="24"/>
+        </w:rPr>
+      </w:pPr>
+      <w:r>
+        <w:rPr>
+          <w:rFonts w:ascii="Calibri" w:eastAsiaTheme="majorEastAsia" w:hAnsi="Calibri" w:cs="Calibri"/>
+          <w:b/>
+          <w:bCs/>
+          <w:sz w:val="24"/>
+          <w:szCs w:val="24"/>
+        </w:rPr>
+        <w:lastRenderedPageBreak/>
+        <w:t>R.1 Availability:</w:t>
+      </w:r>
+      <w:r>
+        <w:rPr>
+          <w:rFonts w:ascii="Calibri" w:eastAsiaTheme="majorEastAsia" w:hAnsi="Calibri" w:cs="Calibri"/>
+          <w:sz w:val="24"/>
+          <w:szCs w:val="24"/>
+        </w:rPr>
+        <w:t xml:space="preserve"> The system should keep running even if one or more peers go down (non-Byzantine faults).</w:t>
+      </w:r>
+    </w:p>
+    <w:p>
+      <w:pPr>
+        <w:rPr>
+          <w:rFonts w:ascii="Calibri" w:eastAsiaTheme="majorEastAsia" w:hAnsi="Calibri" w:cs="Calibri"/>
+          <w:sz w:val="24"/>
+          <w:szCs w:val="24"/>
+        </w:rPr>
+      </w:pPr>
+      <w:r>
+        <w:rPr>
+          <w:rFonts w:ascii="Calibri" w:eastAsiaTheme="majorEastAsia" w:hAnsi="Calibri" w:cs="Calibri"/>
+          <w:b/>
+          <w:bCs/>
+          <w:sz w:val="24"/>
+          <w:szCs w:val="24"/>
+        </w:rPr>
+        <w:t>R.2 Scalability:</w:t>
+      </w:r>
+      <w:r>
+        <w:rPr>
+          <w:rFonts w:ascii="Calibri" w:eastAsiaTheme="majorEastAsia" w:hAnsi="Calibri" w:cs="Calibri"/>
+          <w:sz w:val="24"/>
+          <w:szCs w:val="24"/>
+        </w:rPr>
+        <w:t xml:space="preserve"> The system should handle more users and peers as needed, especially in the Zookeeper version.</w:t>
+      </w:r>
+    </w:p>
+    <w:p>
+      <w:pPr>
+        <w:rPr>
+          <w:rFonts w:ascii="Calibri" w:eastAsiaTheme="majorEastAsia" w:hAnsi="Calibri" w:cs="Calibri"/>
+          <w:sz w:val="24"/>
+          <w:szCs w:val="24"/>
+        </w:rPr>
+      </w:pPr>
+      <w:r>
+        <w:rPr>
+          <w:rFonts w:ascii="Calibri" w:eastAsiaTheme="majorEastAsia" w:hAnsi="Calibri" w:cs="Calibri"/>
+          <w:b/>
+          <w:bCs/>
+          <w:sz w:val="24"/>
+          <w:szCs w:val="24"/>
+        </w:rPr>
+        <w:t>R.3 Latency:</w:t>
+      </w:r>
+      <w:r>
+        <w:rPr>
+          <w:rFonts w:ascii="Calibri" w:eastAsiaTheme="majorEastAsia" w:hAnsi="Calibri" w:cs="Calibri"/>
+          <w:sz w:val="24"/>
+          <w:szCs w:val="24"/>
+        </w:rPr>
+        <w:t xml:space="preserve"> The system must tolerate delayed messages and still behave normally.</w:t>
+      </w:r>
+    </w:p>
+    <w:p>
+      <w:pPr>
+        <w:rPr>
+          <w:rFonts w:ascii="Calibri" w:eastAsiaTheme="majorEastAsia" w:hAnsi="Calibri" w:cs="Calibri"/>
+          <w:sz w:val="24"/>
+          <w:szCs w:val="24"/>
+        </w:rPr>
+      </w:pPr>
+      <w:r>
+        <w:rPr>
+          <w:rFonts w:ascii="Calibri" w:eastAsiaTheme="majorEastAsia" w:hAnsi="Calibri" w:cs="Calibri"/>
+          <w:b/>
+          <w:bCs/>
+          <w:sz w:val="24"/>
+          <w:szCs w:val="24"/>
+        </w:rPr>
+        <w:t>R.4 Consistency:</w:t>
+      </w:r>
+      <w:r>
+        <w:rPr>
+          <w:rFonts w:ascii="Calibri" w:eastAsiaTheme="majorEastAsia" w:hAnsi="Calibri" w:cs="Calibri"/>
+          <w:sz w:val="24"/>
+          <w:szCs w:val="24"/>
+        </w:rPr>
+        <w:t xml:space="preserve"> Every peer should see the same chat and game updates.</w:t>
+      </w:r>
+    </w:p>
+    <w:p>
+      <w:pPr>
+        <w:rPr>
+          <w:rFonts w:ascii="Calibri" w:eastAsiaTheme="majorEastAsia" w:hAnsi="Calibri" w:cs="Calibri"/>
+          <w:sz w:val="24"/>
+          <w:szCs w:val="24"/>
+        </w:rPr>
+      </w:pPr>
+      <w:r>
+        <w:rPr>
+          <w:rFonts w:ascii="Calibri" w:eastAsiaTheme="majorEastAsia" w:hAnsi="Calibri" w:cs="Calibri"/>
+          <w:b/>
+          <w:bCs/>
+          <w:sz w:val="24"/>
+          <w:szCs w:val="24"/>
+        </w:rPr>
+        <w:t>R.5 Maintainability:</w:t>
+      </w:r>
+      <w:r>
+        <w:rPr>
+          <w:rFonts w:ascii="Calibri" w:eastAsiaTheme="majorEastAsia" w:hAnsi="Calibri" w:cs="Calibri"/>
+          <w:sz w:val="24"/>
+          <w:szCs w:val="24"/>
+        </w:rPr>
+        <w:t xml:space="preserve"> The codebase should be clean and modular so it’s easy to test or upgrade.</w:t>
+      </w:r>
+    </w:p>
+    <w:p>
+      <w:pPr>
+        <w:rPr>
+          <w:rFonts w:ascii="Calibri" w:eastAsiaTheme="majorEastAsia" w:hAnsi="Calibri" w:cs="Calibri"/>
+          <w:sz w:val="24"/>
+          <w:szCs w:val="24"/>
+        </w:rPr>
+      </w:pPr>
+      <w:r>
+        <w:rPr>
+          <w:rFonts w:ascii="Calibri" w:eastAsiaTheme="majorEastAsia" w:hAnsi="Calibri" w:cs="Calibri"/>
+          <w:b/>
+          <w:bCs/>
+          <w:sz w:val="24"/>
+          <w:szCs w:val="24"/>
+        </w:rPr>
+        <w:t>R.6 Integrity:</w:t>
+      </w:r>
+      <w:r>
+        <w:rPr>
+          <w:rFonts w:ascii="Calibri" w:eastAsiaTheme="majorEastAsia" w:hAnsi="Calibri" w:cs="Calibri"/>
+          <w:sz w:val="24"/>
+          <w:szCs w:val="24"/>
+        </w:rPr>
+        <w:t xml:space="preserve"> If the system receives broken or unknown messages, it should skip them without crashing.</w:t>
+      </w:r>
+    </w:p>
+    <w:p>
+      <w:pPr>
+        <w:rPr>
+          <w:rFonts w:ascii="Calibri" w:eastAsiaTheme="majorEastAsia" w:hAnsi="Calibri" w:cs="Calibri"/>
+          <w:sz w:val="24"/>
+          <w:szCs w:val="24"/>
+        </w:rPr>
+      </w:pPr>
+      <w:r>
+        <w:rPr>
+          <w:rFonts w:ascii="Calibri" w:eastAsiaTheme="majorEastAsia" w:hAnsi="Calibri" w:cs="Calibri"/>
+          <w:b/>
+          <w:bCs/>
+          <w:sz w:val="24"/>
+          <w:szCs w:val="24"/>
+        </w:rPr>
+        <w:t>R.7 Resilience</w:t>
+      </w:r>
+      <w:r>
+        <w:rPr>
+          <w:rFonts w:ascii="Calibri" w:eastAsiaTheme="majorEastAsia" w:hAnsi="Calibri" w:cs="Calibri"/>
+          <w:sz w:val="24"/>
+          <w:szCs w:val="24"/>
+        </w:rPr>
+        <w:t>: If one peer fails or crashes, others should keep working.</w:t>
+      </w:r>
+    </w:p>
+    <w:p>
+      <w:pPr>
+        <w:rPr>
+          <w:rFonts w:ascii="Calibri" w:eastAsiaTheme="majorEastAsia" w:hAnsi="Calibri" w:cs="Calibri"/>
+          <w:sz w:val="24"/>
+          <w:szCs w:val="24"/>
+        </w:rPr>
+      </w:pPr>
+      <w:r>
+        <w:rPr>
+          <w:rFonts w:ascii="Calibri" w:eastAsiaTheme="majorEastAsia" w:hAnsi="Calibri" w:cs="Calibri"/>
+          <w:b/>
+          <w:bCs/>
+          <w:sz w:val="24"/>
+          <w:szCs w:val="24"/>
+        </w:rPr>
+        <w:t xml:space="preserve">R.8 </w:t>
+      </w:r>
+      <w:r>
+        <w:rPr>
+          <w:rFonts w:ascii="Calibri" w:eastAsiaTheme="majorEastAsia" w:hAnsi="Calibri" w:cs="Calibri"/>
+          <w:b/>
+          <w:bCs/>
+          <w:sz w:val="24"/>
+          <w:szCs w:val="24"/>
+        </w:rPr>
+        <w:t>Extendibility</w:t>
+      </w:r>
+      <w:r>
+        <w:rPr>
+          <w:rFonts w:ascii="Calibri" w:eastAsiaTheme="majorEastAsia" w:hAnsi="Calibri" w:cs="Calibri"/>
+          <w:b/>
+          <w:bCs/>
+          <w:sz w:val="24"/>
+          <w:szCs w:val="24"/>
+        </w:rPr>
+        <w:t>:</w:t>
+      </w:r>
+      <w:r>
+        <w:rPr>
+          <w:rFonts w:ascii="Calibri" w:eastAsiaTheme="majorEastAsia" w:hAnsi="Calibri" w:cs="Calibri"/>
+          <w:sz w:val="24"/>
+          <w:szCs w:val="24"/>
+        </w:rPr>
+        <w:t xml:space="preserve"> The system design should make it easy to add Zookeeper support in future.</w:t>
+      </w:r>
+    </w:p>
+    <w:p>
+      <w:pPr>
+        <w:pStyle w:val="Heading2"/>
         <w:rPr>
           <w:rFonts w:ascii="Calibri" w:hAnsi="Calibri" w:cs="Calibri"/>
         </w:rPr>
-        <w:t xml:space="preserve">Web clients must </w:t>
-      </w:r>
-      <w:r>
+      </w:pPr>
+    </w:p>
+    <w:p>
+      <w:pPr>
+        <w:pStyle w:val="Heading2"/>
         <w:rPr>
           <w:rFonts w:ascii="Calibri" w:hAnsi="Calibri" w:cs="Calibri"/>
         </w:rPr>
-        <w:t xml:space="preserve">check </w:t>
-      </w:r>
+      </w:pPr>
       <w:r>
         <w:rPr>
           <w:rFonts w:ascii="Calibri" w:hAnsi="Calibri" w:cs="Calibri"/>
         </w:rPr>
-        <w:t>the backend periodically to fetch updates (chat/game</w:t>
-      </w:r>
+        <w:t xml:space="preserve">4. Scenario 1 – </w:t>
+      </w:r>
+      <w:proofErr w:type="spellStart"/>
       <w:r>
         <w:rPr>
           <w:rFonts w:ascii="Calibri" w:hAnsi="Calibri" w:cs="Calibri"/>
         </w:rPr>
-        <w:t xml:space="preserve"> updates specifically</w:t>
-      </w:r>
+        <w:t>Organisation</w:t>
+      </w:r>
+      <w:proofErr w:type="spellEnd"/>
       <w:r>
         <w:rPr>
           <w:rFonts w:ascii="Calibri" w:hAnsi="Calibri" w:cs="Calibri"/>
         </w:rPr>
-        <w:t>).</w:t>
-      </w:r>
-    </w:p>
-    <w:p>
-      <w:pPr>
-        <w:pStyle w:val="ListBullet"/>
+        <w:t xml:space="preserve"> Deployment</w:t>
+      </w:r>
+    </w:p>
+    <w:p>
+      <w:pPr>
+        <w:rPr>
+          <w:rFonts w:ascii="Calibri" w:eastAsiaTheme="majorEastAsia" w:hAnsi="Calibri" w:cs="Calibri"/>
+          <w:sz w:val="24"/>
+          <w:szCs w:val="24"/>
+        </w:rPr>
+      </w:pPr>
+      <w:r>
+        <w:rPr>
+          <w:rFonts w:ascii="Calibri" w:eastAsiaTheme="majorEastAsia" w:hAnsi="Calibri" w:cs="Calibri"/>
+          <w:sz w:val="24"/>
+          <w:szCs w:val="24"/>
+        </w:rPr>
+        <w:t xml:space="preserve">This setup is for a group of around 100 people using the system inside a company. We'll use </w:t>
+      </w:r>
+      <w:proofErr w:type="spellStart"/>
+      <w:r>
+        <w:rPr>
+          <w:rFonts w:ascii="Calibri" w:eastAsiaTheme="majorEastAsia" w:hAnsi="Calibri" w:cs="Calibri"/>
+          <w:sz w:val="24"/>
+          <w:szCs w:val="24"/>
+        </w:rPr>
+        <w:t>ZeroMQ</w:t>
+      </w:r>
+      <w:proofErr w:type="spellEnd"/>
+      <w:r>
+        <w:rPr>
+          <w:rFonts w:ascii="Calibri" w:eastAsiaTheme="majorEastAsia" w:hAnsi="Calibri" w:cs="Calibri"/>
+          <w:sz w:val="24"/>
+          <w:szCs w:val="24"/>
+        </w:rPr>
+        <w:t xml:space="preserve"> for communication between </w:t>
+      </w:r>
+      <w:proofErr w:type="gramStart"/>
+      <w:r>
+        <w:rPr>
+          <w:rFonts w:ascii="Calibri" w:eastAsiaTheme="majorEastAsia" w:hAnsi="Calibri" w:cs="Calibri"/>
+          <w:sz w:val="24"/>
+          <w:szCs w:val="24"/>
+        </w:rPr>
+        <w:t>webapps</w:t>
+      </w:r>
+      <w:proofErr w:type="gramEnd"/>
+      <w:r>
+        <w:rPr>
+          <w:rFonts w:ascii="Calibri" w:eastAsiaTheme="majorEastAsia" w:hAnsi="Calibri" w:cs="Calibri"/>
+          <w:sz w:val="24"/>
+          <w:szCs w:val="24"/>
+        </w:rPr>
+        <w:t>.</w:t>
+      </w:r>
+    </w:p>
+    <w:p>
+      <w:pPr>
+        <w:rPr>
+          <w:rFonts w:ascii="Calibri" w:eastAsiaTheme="majorEastAsia" w:hAnsi="Calibri" w:cs="Calibri"/>
+          <w:sz w:val="24"/>
+          <w:szCs w:val="24"/>
+        </w:rPr>
+      </w:pPr>
+      <w:r>
+        <w:rPr>
+          <w:rFonts w:ascii="Calibri" w:eastAsiaTheme="majorEastAsia" w:hAnsi="Calibri" w:cs="Calibri"/>
+          <w:b/>
+          <w:bCs/>
+          <w:sz w:val="24"/>
+          <w:szCs w:val="24"/>
+        </w:rPr>
+        <w:t>4.1:</w:t>
+      </w:r>
+      <w:r>
+        <w:rPr>
+          <w:rFonts w:ascii="Calibri" w:eastAsiaTheme="majorEastAsia" w:hAnsi="Calibri" w:cs="Calibri"/>
+          <w:sz w:val="24"/>
+          <w:szCs w:val="24"/>
+        </w:rPr>
+        <w:t xml:space="preserve"> ZMQ will be used with PUSH/PULL </w:t>
+      </w:r>
+      <w:r>
+        <w:rPr>
+          <w:rFonts w:ascii="Calibri" w:eastAsiaTheme="majorEastAsia" w:hAnsi="Calibri" w:cs="Calibri"/>
+          <w:sz w:val="24"/>
+          <w:szCs w:val="24"/>
+        </w:rPr>
+        <w:t>sockets,</w:t>
+      </w:r>
+      <w:r>
+        <w:rPr>
+          <w:rFonts w:ascii="Calibri" w:eastAsiaTheme="majorEastAsia" w:hAnsi="Calibri" w:cs="Calibri"/>
+          <w:sz w:val="24"/>
+          <w:szCs w:val="24"/>
+        </w:rPr>
+        <w:t xml:space="preserve"> so messages are shared between all </w:t>
+      </w:r>
+      <w:proofErr w:type="gramStart"/>
+      <w:r>
+        <w:rPr>
+          <w:rFonts w:ascii="Calibri" w:eastAsiaTheme="majorEastAsia" w:hAnsi="Calibri" w:cs="Calibri"/>
+          <w:sz w:val="24"/>
+          <w:szCs w:val="24"/>
+        </w:rPr>
+        <w:t>webapps</w:t>
+      </w:r>
+      <w:proofErr w:type="gramEnd"/>
+      <w:r>
+        <w:rPr>
+          <w:rFonts w:ascii="Calibri" w:eastAsiaTheme="majorEastAsia" w:hAnsi="Calibri" w:cs="Calibri"/>
+          <w:sz w:val="24"/>
+          <w:szCs w:val="24"/>
+        </w:rPr>
+        <w:t>.</w:t>
+      </w:r>
+    </w:p>
+    <w:p>
+      <w:pPr>
+        <w:rPr>
+          <w:rFonts w:ascii="Calibri" w:eastAsiaTheme="majorEastAsia" w:hAnsi="Calibri" w:cs="Calibri"/>
+          <w:sz w:val="24"/>
+          <w:szCs w:val="24"/>
+        </w:rPr>
+      </w:pPr>
+      <w:r>
+        <w:rPr>
+          <w:rFonts w:ascii="Calibri" w:eastAsiaTheme="majorEastAsia" w:hAnsi="Calibri" w:cs="Calibri"/>
+          <w:b/>
+          <w:bCs/>
+          <w:sz w:val="24"/>
+          <w:szCs w:val="24"/>
+        </w:rPr>
+        <w:t>4.2:</w:t>
+      </w:r>
+      <w:r>
+        <w:rPr>
+          <w:rFonts w:ascii="Calibri" w:eastAsiaTheme="majorEastAsia" w:hAnsi="Calibri" w:cs="Calibri"/>
+          <w:sz w:val="24"/>
+          <w:szCs w:val="24"/>
+        </w:rPr>
+        <w:t xml:space="preserve"> Each peer connects directly to other known ports.</w:t>
+      </w:r>
+    </w:p>
+    <w:p>
+      <w:pPr>
+        <w:rPr>
+          <w:rFonts w:ascii="Calibri" w:eastAsiaTheme="majorEastAsia" w:hAnsi="Calibri" w:cs="Calibri"/>
+          <w:sz w:val="24"/>
+          <w:szCs w:val="24"/>
+        </w:rPr>
+      </w:pPr>
+      <w:r>
+        <w:rPr>
+          <w:rFonts w:ascii="Calibri" w:eastAsiaTheme="majorEastAsia" w:hAnsi="Calibri" w:cs="Calibri"/>
+          <w:b/>
+          <w:bCs/>
+          <w:sz w:val="24"/>
+          <w:szCs w:val="24"/>
+        </w:rPr>
+        <w:t>4.3:</w:t>
+      </w:r>
+      <w:r>
+        <w:rPr>
+          <w:rFonts w:ascii="Calibri" w:eastAsiaTheme="majorEastAsia" w:hAnsi="Calibri" w:cs="Calibri"/>
+          <w:sz w:val="24"/>
+          <w:szCs w:val="24"/>
+        </w:rPr>
+        <w:t xml:space="preserve"> Web browsers will fetch updates by polling /</w:t>
+      </w:r>
+      <w:r>
+        <w:rPr>
+          <w:rFonts w:ascii="Calibri" w:eastAsiaTheme="majorEastAsia" w:hAnsi="Calibri" w:cs="Calibri"/>
+          <w:sz w:val="24"/>
+          <w:szCs w:val="24"/>
+        </w:rPr>
+        <w:t>updating</w:t>
+      </w:r>
+      <w:r>
+        <w:rPr>
+          <w:rFonts w:ascii="Calibri" w:eastAsiaTheme="majorEastAsia" w:hAnsi="Calibri" w:cs="Calibri"/>
+          <w:sz w:val="24"/>
+          <w:szCs w:val="24"/>
+        </w:rPr>
+        <w:t>.</w:t>
+      </w:r>
+    </w:p>
+    <w:p>
+      <w:pPr>
+        <w:rPr>
+          <w:rFonts w:ascii="Calibri" w:eastAsiaTheme="majorEastAsia" w:hAnsi="Calibri" w:cs="Calibri"/>
+          <w:sz w:val="24"/>
+          <w:szCs w:val="24"/>
+        </w:rPr>
+      </w:pPr>
+      <w:r>
+        <w:rPr>
+          <w:rFonts w:ascii="Calibri" w:eastAsiaTheme="majorEastAsia" w:hAnsi="Calibri" w:cs="Calibri"/>
+          <w:b/>
+          <w:bCs/>
+          <w:sz w:val="24"/>
+          <w:szCs w:val="24"/>
+        </w:rPr>
+        <w:t>4.4:</w:t>
+      </w:r>
+      <w:r>
+        <w:rPr>
+          <w:rFonts w:ascii="Calibri" w:eastAsiaTheme="majorEastAsia" w:hAnsi="Calibri" w:cs="Calibri"/>
+          <w:sz w:val="24"/>
+          <w:szCs w:val="24"/>
+        </w:rPr>
+        <w:t xml:space="preserve"> We'll add delay and reordering in messages to test if the system handles them correctly.</w:t>
+      </w:r>
+    </w:p>
+    <w:p>
+      <w:pPr>
+        <w:rPr>
+          <w:rFonts w:ascii="Calibri" w:eastAsiaTheme="majorEastAsia" w:hAnsi="Calibri" w:cs="Calibri"/>
+          <w:sz w:val="24"/>
+          <w:szCs w:val="24"/>
+        </w:rPr>
+      </w:pPr>
+      <w:r>
+        <w:rPr>
+          <w:rFonts w:ascii="Calibri" w:eastAsiaTheme="majorEastAsia" w:hAnsi="Calibri" w:cs="Calibri"/>
+          <w:b/>
+          <w:bCs/>
+          <w:sz w:val="24"/>
+          <w:szCs w:val="24"/>
+        </w:rPr>
+        <w:t>4.5:</w:t>
+      </w:r>
+      <w:r>
+        <w:rPr>
+          <w:rFonts w:ascii="Calibri" w:eastAsiaTheme="majorEastAsia" w:hAnsi="Calibri" w:cs="Calibri"/>
+          <w:sz w:val="24"/>
+          <w:szCs w:val="24"/>
+        </w:rPr>
+        <w:t xml:space="preserve"> If a peer crashes, it won’t be restarted—this isn’t needed in this scenario.</w:t>
+      </w:r>
+    </w:p>
+    <w:p>
+      <w:pPr>
+        <w:pStyle w:val="Heading2"/>
         <w:rPr>
           <w:rFonts w:ascii="Calibri" w:hAnsi="Calibri" w:cs="Calibri"/>
         </w:rPr>
       </w:pPr>
-      <w:r>
+    </w:p>
+    <w:p>
+      <w:pPr>
+        <w:pStyle w:val="Heading2"/>
         <w:rPr>
           <w:rFonts w:ascii="Calibri" w:hAnsi="Calibri" w:cs="Calibri"/>
         </w:rPr>
-        <w:t>Webapp must respond to POST messages and GET</w:t>
-      </w:r>
+      </w:pPr>
       <w:r>
         <w:rPr>
           <w:rFonts w:ascii="Calibri" w:hAnsi="Calibri" w:cs="Calibri"/>
         </w:rPr>
-        <w:t xml:space="preserve"> requests for</w:t>
-      </w:r>
-      <w:r>
+        <w:t>5. Scenario 2 – Internet-Scale Deployment</w:t>
+      </w:r>
+    </w:p>
+    <w:p>
+      <w:pPr>
+        <w:rPr>
+          <w:rFonts w:ascii="Calibri" w:eastAsiaTheme="majorEastAsia" w:hAnsi="Calibri" w:cs="Calibri"/>
+          <w:sz w:val="24"/>
+          <w:szCs w:val="24"/>
+        </w:rPr>
+      </w:pPr>
+      <w:r>
+        <w:rPr>
+          <w:rFonts w:ascii="Calibri" w:eastAsiaTheme="majorEastAsia" w:hAnsi="Calibri" w:cs="Calibri"/>
+          <w:sz w:val="24"/>
+          <w:szCs w:val="24"/>
+        </w:rPr>
+        <w:t>This version is meant for massive use across the internet, with up to a billion users. It will use Zookeeper for coordination.</w:t>
+      </w:r>
+    </w:p>
+    <w:p>
+      <w:pPr>
+        <w:rPr>
+          <w:rFonts w:ascii="Calibri" w:eastAsiaTheme="majorEastAsia" w:hAnsi="Calibri" w:cs="Calibri"/>
+          <w:sz w:val="24"/>
+          <w:szCs w:val="24"/>
+        </w:rPr>
+      </w:pPr>
+      <w:r>
+        <w:rPr>
+          <w:rFonts w:ascii="Calibri" w:eastAsiaTheme="majorEastAsia" w:hAnsi="Calibri" w:cs="Calibri"/>
+          <w:b/>
+          <w:bCs/>
+          <w:sz w:val="24"/>
+          <w:szCs w:val="24"/>
+        </w:rPr>
+        <w:t>5.1:</w:t>
+      </w:r>
+      <w:r>
+        <w:rPr>
+          <w:rFonts w:ascii="Calibri" w:eastAsiaTheme="majorEastAsia" w:hAnsi="Calibri" w:cs="Calibri"/>
+          <w:sz w:val="24"/>
+          <w:szCs w:val="24"/>
+        </w:rPr>
+        <w:t xml:space="preserve"> Zookeeper will store game and chat data using </w:t>
+      </w:r>
+      <w:proofErr w:type="spellStart"/>
+      <w:r>
+        <w:rPr>
+          <w:rFonts w:ascii="Calibri" w:eastAsiaTheme="majorEastAsia" w:hAnsi="Calibri" w:cs="Calibri"/>
+          <w:sz w:val="24"/>
+          <w:szCs w:val="24"/>
+        </w:rPr>
+        <w:t>znodes</w:t>
+      </w:r>
+      <w:proofErr w:type="spellEnd"/>
+      <w:r>
+        <w:rPr>
+          <w:rFonts w:ascii="Calibri" w:eastAsiaTheme="majorEastAsia" w:hAnsi="Calibri" w:cs="Calibri"/>
+          <w:sz w:val="24"/>
+          <w:szCs w:val="24"/>
+        </w:rPr>
+        <w:t>.</w:t>
+      </w:r>
+    </w:p>
+    <w:p>
+      <w:pPr>
+        <w:rPr>
+          <w:rFonts w:ascii="Calibri" w:eastAsiaTheme="majorEastAsia" w:hAnsi="Calibri" w:cs="Calibri"/>
+          <w:sz w:val="24"/>
+          <w:szCs w:val="24"/>
+        </w:rPr>
+      </w:pPr>
+      <w:r>
+        <w:rPr>
+          <w:rFonts w:ascii="Calibri" w:eastAsiaTheme="majorEastAsia" w:hAnsi="Calibri" w:cs="Calibri"/>
+          <w:b/>
+          <w:bCs/>
+          <w:sz w:val="24"/>
+          <w:szCs w:val="24"/>
+        </w:rPr>
+        <w:t>5.2:</w:t>
+      </w:r>
+      <w:r>
+        <w:rPr>
+          <w:rFonts w:ascii="Calibri" w:eastAsiaTheme="majorEastAsia" w:hAnsi="Calibri" w:cs="Calibri"/>
+          <w:sz w:val="24"/>
+          <w:szCs w:val="24"/>
+        </w:rPr>
+        <w:t xml:space="preserve"> Peers will use ephemeral </w:t>
+      </w:r>
+      <w:proofErr w:type="spellStart"/>
+      <w:r>
+        <w:rPr>
+          <w:rFonts w:ascii="Calibri" w:eastAsiaTheme="majorEastAsia" w:hAnsi="Calibri" w:cs="Calibri"/>
+          <w:sz w:val="24"/>
+          <w:szCs w:val="24"/>
+        </w:rPr>
+        <w:t>znodes</w:t>
+      </w:r>
+      <w:proofErr w:type="spellEnd"/>
+      <w:r>
+        <w:rPr>
+          <w:rFonts w:ascii="Calibri" w:eastAsiaTheme="majorEastAsia" w:hAnsi="Calibri" w:cs="Calibri"/>
+          <w:sz w:val="24"/>
+          <w:szCs w:val="24"/>
+        </w:rPr>
+        <w:t xml:space="preserve"> to register and detect who is online.</w:t>
+      </w:r>
+    </w:p>
+    <w:p>
+      <w:pPr>
+        <w:rPr>
+          <w:rFonts w:ascii="Calibri" w:eastAsiaTheme="majorEastAsia" w:hAnsi="Calibri" w:cs="Calibri"/>
+          <w:sz w:val="24"/>
+          <w:szCs w:val="24"/>
+        </w:rPr>
+      </w:pPr>
+      <w:r>
+        <w:rPr>
+          <w:rFonts w:ascii="Calibri" w:eastAsiaTheme="majorEastAsia" w:hAnsi="Calibri" w:cs="Calibri"/>
+          <w:b/>
+          <w:bCs/>
+          <w:sz w:val="24"/>
+          <w:szCs w:val="24"/>
+        </w:rPr>
+        <w:t>5.3:</w:t>
+      </w:r>
+      <w:r>
+        <w:rPr>
+          <w:rFonts w:ascii="Calibri" w:eastAsiaTheme="majorEastAsia" w:hAnsi="Calibri" w:cs="Calibri"/>
+          <w:sz w:val="24"/>
+          <w:szCs w:val="24"/>
+        </w:rPr>
+        <w:t xml:space="preserve"> Watches will be used so peers get updates immediately without polling.</w:t>
+      </w:r>
+    </w:p>
+    <w:p>
+      <w:pPr>
+        <w:rPr>
+          <w:rFonts w:ascii="Calibri" w:eastAsiaTheme="majorEastAsia" w:hAnsi="Calibri" w:cs="Calibri"/>
+          <w:sz w:val="24"/>
+          <w:szCs w:val="24"/>
+        </w:rPr>
+      </w:pPr>
+      <w:r>
+        <w:rPr>
+          <w:rFonts w:ascii="Calibri" w:eastAsiaTheme="majorEastAsia" w:hAnsi="Calibri" w:cs="Calibri"/>
+          <w:b/>
+          <w:bCs/>
+          <w:sz w:val="24"/>
+          <w:szCs w:val="24"/>
+        </w:rPr>
+        <w:t>5.4:</w:t>
+      </w:r>
+      <w:r>
+        <w:rPr>
+          <w:rFonts w:ascii="Calibri" w:eastAsiaTheme="majorEastAsia" w:hAnsi="Calibri" w:cs="Calibri"/>
+          <w:sz w:val="24"/>
+          <w:szCs w:val="24"/>
+        </w:rPr>
+        <w:t xml:space="preserve"> One peer will be elected as the leader to handle coordination.</w:t>
+      </w:r>
+    </w:p>
+    <w:p>
+      <w:pPr>
+        <w:rPr>
+          <w:rFonts w:ascii="Calibri" w:eastAsiaTheme="majorEastAsia" w:hAnsi="Calibri" w:cs="Calibri"/>
+          <w:sz w:val="24"/>
+          <w:szCs w:val="24"/>
+        </w:rPr>
+      </w:pPr>
+      <w:r>
+        <w:rPr>
+          <w:rFonts w:ascii="Calibri" w:eastAsiaTheme="majorEastAsia" w:hAnsi="Calibri" w:cs="Calibri"/>
+          <w:b/>
+          <w:bCs/>
+          <w:sz w:val="24"/>
+          <w:szCs w:val="24"/>
+        </w:rPr>
+        <w:t>5.5:</w:t>
+      </w:r>
+      <w:r>
+        <w:rPr>
+          <w:rFonts w:ascii="Calibri" w:eastAsiaTheme="majorEastAsia" w:hAnsi="Calibri" w:cs="Calibri"/>
+          <w:sz w:val="24"/>
+          <w:szCs w:val="24"/>
+        </w:rPr>
+        <w:t xml:space="preserve"> If a peer disconnects, it can reconnect and sync state using the data stored in Zookeeper.</w:t>
+      </w:r>
+    </w:p>
+    <w:p>
+      <w:pPr>
+        <w:pStyle w:val="Heading2"/>
         <w:rPr>
           <w:rFonts w:ascii="Calibri" w:hAnsi="Calibri" w:cs="Calibri"/>
         </w:rPr>
-        <w:t xml:space="preserve"> tower clicks.</w:t>
-      </w:r>
-    </w:p>
-    <w:p>
-      <w:pPr>
-        <w:pStyle w:val="ListBullet"/>
+      </w:pPr>
+    </w:p>
+    <w:p>
+      <w:pPr>
+        <w:pStyle w:val="Heading2"/>
         <w:rPr>
           <w:rFonts w:ascii="Calibri" w:hAnsi="Calibri" w:cs="Calibri"/>
         </w:rPr>
@@ -148,582 +1174,42 @@
         <w:rPr>
           <w:rFonts w:ascii="Calibri" w:hAnsi="Calibri" w:cs="Calibri"/>
         </w:rPr>
-        <w:t>Consistent updates must be shown on each webapp for messages and tower states.</w:t>
-      </w:r>
-    </w:p>
-    <w:p>
-      <w:pPr>
-        <w:pStyle w:val="ListBullet"/>
-        <w:rPr>
-          <w:rFonts w:ascii="Calibri" w:hAnsi="Calibri" w:cs="Calibri"/>
-        </w:rPr>
-      </w:pPr>
-      <w:r>
-        <w:rPr>
-          <w:rFonts w:ascii="Calibri" w:hAnsi="Calibri" w:cs="Calibri"/>
-        </w:rPr>
-        <w:t>The system</w:t>
-      </w:r>
-      <w:r>
-        <w:rPr>
-          <w:rFonts w:ascii="Calibri" w:hAnsi="Calibri" w:cs="Calibri"/>
-        </w:rPr>
-        <w:t xml:space="preserve"> should support </w:t>
-      </w:r>
-      <w:r>
-        <w:rPr>
-          <w:rFonts w:ascii="Calibri" w:hAnsi="Calibri" w:cs="Calibri"/>
-        </w:rPr>
-        <w:t>a smooth</w:t>
-      </w:r>
-      <w:r>
-        <w:rPr>
-          <w:rFonts w:ascii="Calibri" w:hAnsi="Calibri" w:cs="Calibri"/>
-        </w:rPr>
-        <w:t xml:space="preserve"> shutdown </w:t>
-      </w:r>
-      <w:r>
-        <w:rPr>
-          <w:rFonts w:ascii="Calibri" w:hAnsi="Calibri" w:cs="Calibri"/>
-        </w:rPr>
-        <w:t>during</w:t>
-      </w:r>
-      <w:r>
-        <w:rPr>
-          <w:rFonts w:ascii="Calibri" w:hAnsi="Calibri" w:cs="Calibri"/>
-        </w:rPr>
-        <w:t xml:space="preserve"> development.</w:t>
-      </w:r>
-    </w:p>
-    <w:p>
-      <w:pPr>
-        <w:pStyle w:val="ListBullet"/>
-        <w:numPr>
-          <w:ilvl w:val="0"/>
-          <w:numId w:val="0"/>
-        </w:numPr>
-        <w:ind w:left="360"/>
-        <w:rPr>
-          <w:rFonts w:ascii="Calibri" w:hAnsi="Calibri" w:cs="Calibri"/>
-        </w:rPr>
-      </w:pPr>
-    </w:p>
-    <w:p>
-      <w:pPr>
-        <w:pStyle w:val="Heading2"/>
-      </w:pPr>
-      <w:r>
-        <w:t>2. Non-functional Requirements</w:t>
-      </w:r>
-    </w:p>
-    <w:p>
-      <w:pPr>
-        <w:pStyle w:val="ListBullet"/>
-        <w:rPr>
-          <w:rFonts w:ascii="Calibri" w:hAnsi="Calibri" w:cs="Calibri"/>
-        </w:rPr>
-      </w:pPr>
-      <w:r>
-        <w:rPr>
-          <w:rFonts w:ascii="Calibri" w:hAnsi="Calibri" w:cs="Calibri"/>
-          <w:b/>
-          <w:bCs/>
-        </w:rPr>
-        <w:t>Latency Tolerance:</w:t>
-      </w:r>
-      <w:r>
-        <w:rPr>
-          <w:rFonts w:ascii="Calibri" w:hAnsi="Calibri" w:cs="Calibri"/>
-        </w:rPr>
-        <w:t xml:space="preserve"> The system should handle unbounded but non-Byzantine message delays.</w:t>
-      </w:r>
-      <w:r>
-        <w:rPr>
-          <w:rFonts w:ascii="Calibri" w:hAnsi="Calibri" w:cs="Calibri"/>
-        </w:rPr>
-        <w:t xml:space="preserve"> </w:t>
-      </w:r>
-    </w:p>
-    <w:p>
-      <w:pPr>
-        <w:pStyle w:val="ListBullet"/>
-        <w:rPr>
-          <w:rFonts w:ascii="Calibri" w:hAnsi="Calibri" w:cs="Calibri"/>
-        </w:rPr>
-      </w:pPr>
-      <w:r>
-        <w:rPr>
-          <w:rFonts w:ascii="Calibri" w:hAnsi="Calibri" w:cs="Calibri"/>
-          <w:b/>
-          <w:bCs/>
-        </w:rPr>
-        <w:t>Scalability:</w:t>
-      </w:r>
-      <w:r>
-        <w:rPr>
-          <w:rFonts w:ascii="Calibri" w:hAnsi="Calibri" w:cs="Calibri"/>
-        </w:rPr>
-        <w:t xml:space="preserve"> The architecture should allow adding more peers without significant </w:t>
-      </w:r>
-      <w:r>
-        <w:rPr>
-          <w:rFonts w:ascii="Calibri" w:hAnsi="Calibri" w:cs="Calibri"/>
-        </w:rPr>
-        <w:t>slowdown of the system</w:t>
-      </w:r>
-      <w:r>
-        <w:rPr>
-          <w:rFonts w:ascii="Calibri" w:hAnsi="Calibri" w:cs="Calibri"/>
-        </w:rPr>
-        <w:t>.</w:t>
-      </w:r>
-    </w:p>
-    <w:p>
-      <w:pPr>
-        <w:pStyle w:val="ListBullet"/>
-        <w:rPr>
-          <w:rFonts w:ascii="Calibri" w:hAnsi="Calibri" w:cs="Calibri"/>
-        </w:rPr>
-      </w:pPr>
-      <w:r>
-        <w:rPr>
-          <w:rFonts w:ascii="Calibri" w:hAnsi="Calibri" w:cs="Calibri"/>
-          <w:b/>
-          <w:bCs/>
-        </w:rPr>
-        <w:t>Fault Detection:</w:t>
-      </w:r>
-      <w:r>
-        <w:rPr>
-          <w:rFonts w:ascii="Calibri" w:hAnsi="Calibri" w:cs="Calibri"/>
-        </w:rPr>
-        <w:t xml:space="preserve"> Webapps should be able to detect missing or delayed updates.</w:t>
-      </w:r>
-    </w:p>
-    <w:p>
-      <w:pPr>
-        <w:pStyle w:val="ListBullet"/>
-        <w:rPr>
-          <w:rFonts w:ascii="Calibri" w:hAnsi="Calibri" w:cs="Calibri"/>
-        </w:rPr>
-      </w:pPr>
-      <w:r>
-        <w:rPr>
-          <w:rFonts w:ascii="Calibri" w:hAnsi="Calibri" w:cs="Calibri"/>
-          <w:b/>
-          <w:bCs/>
-        </w:rPr>
-        <w:t>Consistency:</w:t>
-      </w:r>
-      <w:r>
-        <w:rPr>
-          <w:rFonts w:ascii="Calibri" w:hAnsi="Calibri" w:cs="Calibri"/>
-        </w:rPr>
-        <w:t xml:space="preserve"> All connected clients should </w:t>
-      </w:r>
-      <w:r>
-        <w:rPr>
-          <w:rFonts w:ascii="Calibri" w:hAnsi="Calibri" w:cs="Calibri"/>
-        </w:rPr>
-        <w:t xml:space="preserve">see </w:t>
-      </w:r>
-      <w:r>
-        <w:rPr>
-          <w:rFonts w:ascii="Calibri" w:hAnsi="Calibri" w:cs="Calibri"/>
-        </w:rPr>
-        <w:t>the same game/chat state.</w:t>
-      </w:r>
-    </w:p>
-    <w:p>
-      <w:pPr>
-        <w:pStyle w:val="ListBullet"/>
-        <w:rPr>
-          <w:rFonts w:ascii="Calibri" w:hAnsi="Calibri" w:cs="Calibri"/>
-        </w:rPr>
-      </w:pPr>
-      <w:r>
-        <w:rPr>
-          <w:rFonts w:ascii="Calibri" w:hAnsi="Calibri" w:cs="Calibri"/>
-          <w:b/>
-          <w:bCs/>
-        </w:rPr>
-        <w:t>Reliability:</w:t>
-      </w:r>
-      <w:r>
-        <w:rPr>
-          <w:rFonts w:ascii="Calibri" w:hAnsi="Calibri" w:cs="Calibri"/>
-        </w:rPr>
-        <w:t xml:space="preserve"> The system should recover from temporary lags as quickly as possible.</w:t>
-      </w:r>
-    </w:p>
-    <w:p>
-      <w:pPr>
-        <w:pStyle w:val="ListBullet"/>
-        <w:numPr>
-          <w:ilvl w:val="0"/>
-          <w:numId w:val="0"/>
-        </w:numPr>
-        <w:ind w:left="360"/>
-        <w:rPr>
-          <w:rFonts w:ascii="Calibri" w:hAnsi="Calibri" w:cs="Calibri"/>
-        </w:rPr>
-      </w:pPr>
-    </w:p>
-    <w:p>
-      <w:pPr>
-        <w:pStyle w:val="Heading2"/>
-      </w:pPr>
-      <w:r>
-        <w:t>3. Scenario 1 – Organisation (100 users)</w:t>
-      </w:r>
-    </w:p>
-    <w:p>
-      <w:pPr>
-        <w:rPr>
-          <w:rFonts w:ascii="Calibri" w:hAnsi="Calibri" w:cs="Calibri"/>
-        </w:rPr>
-      </w:pPr>
-      <w:r>
-        <w:rPr>
-          <w:rFonts w:ascii="Calibri" w:hAnsi="Calibri" w:cs="Calibri"/>
-        </w:rPr>
-        <w:t xml:space="preserve">This scenario considers a LAN-based deployment for a large organisation hosting around 100 users. These users are likely in </w:t>
-      </w:r>
-      <w:r>
-        <w:rPr>
-          <w:rFonts w:ascii="Calibri" w:hAnsi="Calibri" w:cs="Calibri"/>
-        </w:rPr>
-        <w:t>a close</w:t>
-      </w:r>
-      <w:r>
-        <w:rPr>
-          <w:rFonts w:ascii="Calibri" w:hAnsi="Calibri" w:cs="Calibri"/>
-        </w:rPr>
-        <w:t xml:space="preserve"> geographic area, which signifies low network latency and high availability.</w:t>
-      </w:r>
-    </w:p>
-    <w:p>
-      <w:pPr>
-        <w:rPr>
-          <w:rFonts w:ascii="Calibri" w:hAnsi="Calibri" w:cs="Calibri"/>
-        </w:rPr>
-      </w:pPr>
-      <w:r>
-        <w:rPr>
-          <w:rFonts w:ascii="Calibri" w:hAnsi="Calibri" w:cs="Calibri"/>
-        </w:rPr>
-        <w:t>Requirements:</w:t>
-      </w:r>
-    </w:p>
-    <w:p>
-      <w:pPr>
-        <w:pStyle w:val="ListBullet"/>
-        <w:rPr>
-          <w:rFonts w:ascii="Calibri" w:hAnsi="Calibri" w:cs="Calibri"/>
-        </w:rPr>
-      </w:pPr>
-      <w:r>
-        <w:rPr>
-          <w:rFonts w:ascii="Calibri" w:hAnsi="Calibri" w:cs="Calibri"/>
-        </w:rPr>
-        <w:t>Fast message delivery with minimal lag using ZMQ sockets.</w:t>
-      </w:r>
-    </w:p>
-    <w:p>
-      <w:pPr>
-        <w:pStyle w:val="ListBullet"/>
-        <w:rPr>
-          <w:rFonts w:ascii="Calibri" w:hAnsi="Calibri" w:cs="Calibri"/>
-        </w:rPr>
-      </w:pPr>
-      <w:r>
-        <w:rPr>
-          <w:rFonts w:ascii="Calibri" w:hAnsi="Calibri" w:cs="Calibri"/>
-        </w:rPr>
-        <w:t>Consistent state update across peers using simple PUSH/PULL sockets.</w:t>
-      </w:r>
-    </w:p>
-    <w:p>
-      <w:pPr>
-        <w:pStyle w:val="ListBullet"/>
-        <w:rPr>
-          <w:rFonts w:ascii="Calibri" w:hAnsi="Calibri" w:cs="Calibri"/>
-        </w:rPr>
-      </w:pPr>
-      <w:r>
-        <w:rPr>
-          <w:rFonts w:ascii="Calibri" w:hAnsi="Calibri" w:cs="Calibri"/>
-        </w:rPr>
-        <w:t>Handling of message reordering via already known systematic broadcasting or controlled delays.</w:t>
-      </w:r>
-    </w:p>
-    <w:p>
-      <w:pPr>
-        <w:pStyle w:val="ListBullet"/>
-        <w:rPr>
-          <w:rFonts w:ascii="Calibri" w:hAnsi="Calibri" w:cs="Calibri"/>
-        </w:rPr>
-      </w:pPr>
-      <w:r>
-        <w:rPr>
-          <w:rFonts w:ascii="Calibri" w:hAnsi="Calibri" w:cs="Calibri"/>
-        </w:rPr>
-        <w:lastRenderedPageBreak/>
-        <w:t>Testing for faults like network lag and order shuffling.</w:t>
-      </w:r>
-    </w:p>
-    <w:p>
-      <w:pPr>
-        <w:pStyle w:val="ListBullet"/>
-        <w:rPr>
-          <w:rFonts w:ascii="Calibri" w:hAnsi="Calibri" w:cs="Calibri"/>
-        </w:rPr>
-      </w:pPr>
-      <w:r>
-        <w:rPr>
-          <w:rFonts w:ascii="Calibri" w:hAnsi="Calibri" w:cs="Calibri"/>
-        </w:rPr>
-        <w:t xml:space="preserve">Persistent state recovery is not required after </w:t>
-      </w:r>
-      <w:r>
-        <w:rPr>
-          <w:rFonts w:ascii="Calibri" w:hAnsi="Calibri" w:cs="Calibri"/>
-        </w:rPr>
-        <w:t>a crash</w:t>
-      </w:r>
-      <w:r>
-        <w:rPr>
-          <w:rFonts w:ascii="Calibri" w:hAnsi="Calibri" w:cs="Calibri"/>
-        </w:rPr>
-        <w:t xml:space="preserve"> (restart not required).</w:t>
-      </w:r>
-    </w:p>
-    <w:p>
-      <w:pPr>
-        <w:pStyle w:val="Heading2"/>
-      </w:pPr>
-      <w:r>
-        <w:t xml:space="preserve">4. Scenario 2 – Internet (1 </w:t>
-      </w:r>
-      <w:r>
-        <w:t>billion</w:t>
-      </w:r>
-      <w:r>
-        <w:t xml:space="preserve"> users)</w:t>
-      </w:r>
-    </w:p>
-    <w:p>
-      <w:pPr>
-        <w:rPr>
-          <w:rFonts w:ascii="Calibri" w:hAnsi="Calibri" w:cs="Calibri"/>
-        </w:rPr>
-      </w:pPr>
-      <w:r>
-        <w:rPr>
-          <w:rFonts w:ascii="Calibri" w:hAnsi="Calibri" w:cs="Calibri"/>
-        </w:rPr>
-        <w:t xml:space="preserve">This scenario envisions </w:t>
-      </w:r>
-      <w:r>
-        <w:rPr>
-          <w:rFonts w:ascii="Calibri" w:hAnsi="Calibri" w:cs="Calibri"/>
-        </w:rPr>
-        <w:t>internet</w:t>
-      </w:r>
-      <w:r>
-        <w:rPr>
-          <w:rFonts w:ascii="Calibri" w:hAnsi="Calibri" w:cs="Calibri"/>
-        </w:rPr>
-        <w:t>-scale deployment accessible globally. It requires much higher fault tolerance, message routing intelligence, and coordination mechanisms.</w:t>
-      </w:r>
-    </w:p>
-    <w:p>
-      <w:pPr>
-        <w:rPr>
-          <w:rFonts w:ascii="Calibri" w:hAnsi="Calibri" w:cs="Calibri"/>
-        </w:rPr>
-      </w:pPr>
-      <w:r>
-        <w:rPr>
-          <w:rFonts w:ascii="Calibri" w:hAnsi="Calibri" w:cs="Calibri"/>
-        </w:rPr>
-        <w:t>Requirements:</w:t>
-      </w:r>
-    </w:p>
-    <w:p>
-      <w:pPr>
-        <w:pStyle w:val="ListBullet"/>
-        <w:rPr>
-          <w:rFonts w:ascii="Calibri" w:hAnsi="Calibri" w:cs="Calibri"/>
-        </w:rPr>
-      </w:pPr>
-      <w:r>
-        <w:rPr>
-          <w:rFonts w:ascii="Calibri" w:hAnsi="Calibri" w:cs="Calibri"/>
-        </w:rPr>
-        <w:t>Use of coordination service like Zookeeper to</w:t>
-      </w:r>
-      <w:r>
-        <w:rPr>
-          <w:rFonts w:ascii="Calibri" w:hAnsi="Calibri" w:cs="Calibri"/>
-        </w:rPr>
-        <w:t xml:space="preserve"> manage the game state across the available nodes</w:t>
-      </w:r>
-      <w:r>
-        <w:rPr>
-          <w:rFonts w:ascii="Calibri" w:hAnsi="Calibri" w:cs="Calibri"/>
-        </w:rPr>
-        <w:t>.</w:t>
-      </w:r>
-    </w:p>
-    <w:p>
-      <w:pPr>
-        <w:pStyle w:val="ListBullet"/>
-        <w:rPr>
-          <w:rFonts w:ascii="Calibri" w:hAnsi="Calibri" w:cs="Calibri"/>
-        </w:rPr>
-      </w:pPr>
-      <w:r>
-        <w:rPr>
-          <w:rFonts w:ascii="Calibri" w:hAnsi="Calibri" w:cs="Calibri"/>
-        </w:rPr>
-        <w:t xml:space="preserve">Support for ZNodes for </w:t>
-      </w:r>
-      <w:r>
-        <w:rPr>
-          <w:rFonts w:ascii="Calibri" w:hAnsi="Calibri" w:cs="Calibri"/>
-        </w:rPr>
-        <w:t xml:space="preserve">tracking </w:t>
-      </w:r>
-      <w:r>
-        <w:rPr>
-          <w:rFonts w:ascii="Calibri" w:hAnsi="Calibri" w:cs="Calibri"/>
-        </w:rPr>
-        <w:t xml:space="preserve">user </w:t>
-      </w:r>
-      <w:r>
-        <w:rPr>
-          <w:rFonts w:ascii="Calibri" w:hAnsi="Calibri" w:cs="Calibri"/>
-        </w:rPr>
-        <w:t>sessions</w:t>
-      </w:r>
-      <w:r>
-        <w:rPr>
-          <w:rFonts w:ascii="Calibri" w:hAnsi="Calibri" w:cs="Calibri"/>
-        </w:rPr>
-        <w:t>.</w:t>
-      </w:r>
-    </w:p>
-    <w:p>
-      <w:pPr>
-        <w:pStyle w:val="ListBullet"/>
-        <w:rPr>
-          <w:rFonts w:ascii="Calibri" w:hAnsi="Calibri" w:cs="Calibri"/>
-        </w:rPr>
-      </w:pPr>
-      <w:r>
-        <w:rPr>
-          <w:rFonts w:ascii="Calibri" w:hAnsi="Calibri" w:cs="Calibri"/>
-        </w:rPr>
-        <w:t>Leader election or broadcast trees to avoid flooding.</w:t>
-      </w:r>
-    </w:p>
-    <w:p>
-      <w:pPr>
-        <w:pStyle w:val="ListBullet"/>
-        <w:rPr>
-          <w:rFonts w:ascii="Calibri" w:hAnsi="Calibri" w:cs="Calibri"/>
-        </w:rPr>
-      </w:pPr>
-      <w:r>
-        <w:rPr>
-          <w:rFonts w:ascii="Calibri" w:hAnsi="Calibri" w:cs="Calibri"/>
-        </w:rPr>
-        <w:t>Support for</w:t>
-      </w:r>
-      <w:r>
-        <w:rPr>
-          <w:rFonts w:ascii="Calibri" w:hAnsi="Calibri" w:cs="Calibri"/>
-        </w:rPr>
-        <w:t xml:space="preserve"> clients from all over the world </w:t>
-      </w:r>
-      <w:r>
-        <w:rPr>
-          <w:rFonts w:ascii="Calibri" w:hAnsi="Calibri" w:cs="Calibri"/>
-        </w:rPr>
-        <w:t xml:space="preserve">with </w:t>
-      </w:r>
-      <w:r>
-        <w:rPr>
-          <w:rFonts w:ascii="Calibri" w:hAnsi="Calibri" w:cs="Calibri"/>
-        </w:rPr>
-        <w:t>different</w:t>
-      </w:r>
-      <w:r>
-        <w:rPr>
-          <w:rFonts w:ascii="Calibri" w:hAnsi="Calibri" w:cs="Calibri"/>
-        </w:rPr>
-        <w:t xml:space="preserve"> latency levels</w:t>
-      </w:r>
-      <w:r>
-        <w:rPr>
-          <w:rFonts w:ascii="Calibri" w:hAnsi="Calibri" w:cs="Calibri"/>
-        </w:rPr>
-        <w:t xml:space="preserve"> (delays)</w:t>
-      </w:r>
-      <w:r>
-        <w:rPr>
-          <w:rFonts w:ascii="Calibri" w:hAnsi="Calibri" w:cs="Calibri"/>
-        </w:rPr>
-        <w:t>.</w:t>
-      </w:r>
-    </w:p>
-    <w:p>
-      <w:pPr>
-        <w:pStyle w:val="ListBullet"/>
-        <w:rPr>
-          <w:rFonts w:ascii="Calibri" w:hAnsi="Calibri" w:cs="Calibri"/>
-        </w:rPr>
-      </w:pPr>
-      <w:r>
-        <w:rPr>
-          <w:rFonts w:ascii="Calibri" w:hAnsi="Calibri" w:cs="Calibri"/>
-        </w:rPr>
-        <w:t>Partial tolerance to message duplication, delay, and loss.</w:t>
-      </w:r>
-    </w:p>
-    <w:p>
-      <w:pPr>
-        <w:pStyle w:val="ListBullet"/>
-        <w:numPr>
-          <w:ilvl w:val="0"/>
-          <w:numId w:val="0"/>
-        </w:numPr>
-        <w:ind w:left="360"/>
-        <w:rPr>
-          <w:rFonts w:ascii="Calibri" w:hAnsi="Calibri" w:cs="Calibri"/>
-        </w:rPr>
-      </w:pPr>
-    </w:p>
-    <w:p>
-      <w:pPr>
-        <w:pStyle w:val="Heading2"/>
-      </w:pPr>
-      <w:r>
-        <w:t>5. Conclusion</w:t>
-      </w:r>
-    </w:p>
-    <w:p>
-      <w:pPr>
-        <w:rPr>
-          <w:rFonts w:ascii="Calibri" w:hAnsi="Calibri" w:cs="Calibri"/>
-        </w:rPr>
-      </w:pPr>
-      <w:r>
-        <w:rPr>
-          <w:rFonts w:ascii="Calibri" w:hAnsi="Calibri" w:cs="Calibri"/>
-        </w:rPr>
-        <w:t>The requirements outlined here will also coordinate the system design and test planning. While all requirements may not be implemented in the prototype due to technical or time constraints, this analysis defines the expectations for both small- and large-scale deployments of the coPlay system.</w:t>
+        <w:t>6. Conclusion</w:t>
+      </w:r>
+    </w:p>
+    <w:p>
+      <w:pPr>
+        <w:rPr>
+          <w:rFonts w:ascii="Calibri" w:eastAsiaTheme="majorEastAsia" w:hAnsi="Calibri" w:cs="Calibri"/>
+          <w:sz w:val="24"/>
+          <w:szCs w:val="24"/>
+        </w:rPr>
+      </w:pPr>
+      <w:r>
+        <w:rPr>
+          <w:rFonts w:ascii="Calibri" w:eastAsiaTheme="majorEastAsia" w:hAnsi="Calibri" w:cs="Calibri"/>
+          <w:sz w:val="24"/>
+          <w:szCs w:val="24"/>
+        </w:rPr>
+        <w:t xml:space="preserve">This document outlines the system’s required features and quality expectations. These will guide the development and testing of </w:t>
+      </w:r>
+      <w:proofErr w:type="spellStart"/>
+      <w:r>
+        <w:rPr>
+          <w:rFonts w:ascii="Calibri" w:eastAsiaTheme="majorEastAsia" w:hAnsi="Calibri" w:cs="Calibri"/>
+          <w:sz w:val="24"/>
+          <w:szCs w:val="24"/>
+        </w:rPr>
+        <w:t>coPlay</w:t>
+      </w:r>
+      <w:proofErr w:type="spellEnd"/>
+      <w:r>
+        <w:rPr>
+          <w:rFonts w:ascii="Calibri" w:eastAsiaTheme="majorEastAsia" w:hAnsi="Calibri" w:cs="Calibri"/>
+          <w:sz w:val="24"/>
+          <w:szCs w:val="24"/>
+        </w:rPr>
+        <w:t xml:space="preserve"> under both small and large-scale scenarios.</w:t>
       </w:r>
     </w:p>
     <w:p>
@@ -1384,7 +1870,6 @@
   <w:style w:type="character" w:default="1" w:styleId="DefaultParagraphFont">
     <w:name w:val="Default Paragraph Font"/>
     <w:uiPriority w:val="1"/>
-    <w:semiHidden/>
     <w:unhideWhenUsed/>
   </w:style>
   <w:style w:type="table" w:default="1" w:styleId="TableNormal">

</xml_diff>